<commit_message>
Changements sur le MCD//MLD
</commit_message>
<xml_diff>
--- a/MLD.docx
+++ b/MLD.docx
@@ -15,7 +15,6 @@
           <w:color w:val="090000"/>
           <w:sz w:val="34"/>
           <w:szCs w:val="34"/>
-          <w:lang/>
         </w:rPr>
       </w:pPr>
       <w:r>
@@ -26,7 +25,6 @@
           <w:color w:val="090000"/>
           <w:sz w:val="34"/>
           <w:szCs w:val="34"/>
-          <w:lang/>
         </w:rPr>
         <w:t>Nationalites = (</w:t>
       </w:r>
@@ -39,7 +37,6 @@
           <w:sz w:val="30"/>
           <w:szCs w:val="30"/>
           <w:u w:val="single"/>
-          <w:lang/>
         </w:rPr>
         <w:t>id_nationalite</w:t>
       </w:r>
@@ -49,7 +46,6 @@
           <w:color w:val="090000"/>
           <w:sz w:val="30"/>
           <w:szCs w:val="30"/>
-          <w:lang/>
         </w:rPr>
         <w:t>, lib_nationalite</w:t>
       </w:r>
@@ -61,7 +57,6 @@
           <w:color w:val="090000"/>
           <w:sz w:val="34"/>
           <w:szCs w:val="34"/>
-          <w:lang/>
         </w:rPr>
         <w:t>);</w:t>
       </w:r>
@@ -79,7 +74,6 @@
           <w:color w:val="090000"/>
           <w:sz w:val="34"/>
           <w:szCs w:val="34"/>
-          <w:lang/>
         </w:rPr>
       </w:pPr>
       <w:r>
@@ -90,7 +84,6 @@
           <w:color w:val="090000"/>
           <w:sz w:val="34"/>
           <w:szCs w:val="34"/>
-          <w:lang/>
         </w:rPr>
         <w:t>Joueurs = (</w:t>
       </w:r>
@@ -103,7 +96,6 @@
           <w:sz w:val="30"/>
           <w:szCs w:val="30"/>
           <w:u w:val="single"/>
-          <w:lang/>
         </w:rPr>
         <w:t>id_personne</w:t>
       </w:r>
@@ -113,26 +105,43 @@
           <w:color w:val="090000"/>
           <w:sz w:val="30"/>
           <w:szCs w:val="30"/>
-          <w:lang/>
-        </w:rPr>
-        <w:t>, nom, prenom, date_nai</w:t>
-      </w:r>
-      <w:r>
-        <w:rPr>
-          <w:rFonts w:ascii="Calibri" w:hAnsi="Calibri" w:cs="Calibri"/>
-          <w:sz w:val="30"/>
-          <w:szCs w:val="30"/>
-          <w:lang/>
-        </w:rPr>
-        <w:t>,</w:t>
-      </w:r>
-      <w:r>
-        <w:rPr>
-          <w:rFonts w:ascii="Calibri" w:hAnsi="Calibri" w:cs="Calibri"/>
-          <w:sz w:val="30"/>
-          <w:szCs w:val="30"/>
-        </w:rPr>
-        <w:t xml:space="preserve"> </w:t>
+        </w:rPr>
+        <w:t>, nom, prenom</w:t>
+      </w:r>
+      <w:r>
+        <w:rPr>
+          <w:rFonts w:ascii="Calibri" w:hAnsi="Calibri" w:cs="Calibri"/>
+          <w:color w:val="090000"/>
+          <w:sz w:val="30"/>
+          <w:szCs w:val="30"/>
+        </w:rPr>
+        <w:t>, pseudo, age</w:t>
+      </w:r>
+      <w:r>
+        <w:rPr>
+          <w:rFonts w:ascii="Calibri" w:hAnsi="Calibri" w:cs="Calibri"/>
+          <w:color w:val="090000"/>
+          <w:sz w:val="30"/>
+          <w:szCs w:val="30"/>
+        </w:rPr>
+        <w:t>, date_</w:t>
+      </w:r>
+      <w:r>
+        <w:rPr>
+          <w:rFonts w:ascii="Calibri" w:hAnsi="Calibri" w:cs="Calibri"/>
+          <w:color w:val="090000"/>
+          <w:sz w:val="30"/>
+          <w:szCs w:val="30"/>
+        </w:rPr>
+        <w:t>join</w:t>
+      </w:r>
+      <w:r>
+        <w:rPr>
+          <w:rFonts w:ascii="Calibri" w:hAnsi="Calibri" w:cs="Calibri"/>
+          <w:sz w:val="30"/>
+          <w:szCs w:val="30"/>
+        </w:rPr>
+        <w:t xml:space="preserve">, </w:t>
       </w:r>
       <w:r>
         <w:rPr>
@@ -144,7 +153,6 @@
           <w:sz w:val="30"/>
           <w:szCs w:val="30"/>
           <w:u w:val="single"/>
-          <w:lang/>
         </w:rPr>
         <w:t>#id_equipe, #id_nationalite</w:t>
       </w:r>
@@ -156,7 +164,6 @@
           <w:color w:val="090000"/>
           <w:sz w:val="34"/>
           <w:szCs w:val="34"/>
-          <w:lang/>
         </w:rPr>
         <w:t>);</w:t>
       </w:r>
@@ -171,7 +178,7 @@
           <w:rFonts w:ascii="Segoe UI" w:hAnsi="Segoe UI" w:cs="Segoe UI"/>
           <w:sz w:val="17"/>
           <w:szCs w:val="17"/>
-          <w:lang/>
+          <w:lang w:val="en-GB"/>
         </w:rPr>
       </w:pPr>
       <w:r>
@@ -182,7 +189,7 @@
           <w:color w:val="090000"/>
           <w:sz w:val="34"/>
           <w:szCs w:val="34"/>
-          <w:lang/>
+          <w:lang w:val="en-GB"/>
         </w:rPr>
         <w:t>Stats = (</w:t>
       </w:r>
@@ -195,7 +202,7 @@
           <w:sz w:val="30"/>
           <w:szCs w:val="30"/>
           <w:u w:val="single"/>
-          <w:lang/>
+          <w:lang w:val="en-GB"/>
         </w:rPr>
         <w:t>id_stat</w:t>
       </w:r>
@@ -205,7 +212,7 @@
           <w:color w:val="090000"/>
           <w:sz w:val="30"/>
           <w:szCs w:val="30"/>
-          <w:lang/>
+          <w:lang w:val="en-GB"/>
         </w:rPr>
         <w:t>, death, assis</w:t>
       </w:r>
@@ -225,7 +232,7 @@
           <w:color w:val="090000"/>
           <w:sz w:val="30"/>
           <w:szCs w:val="30"/>
-          <w:lang/>
+          <w:lang w:val="en-GB"/>
         </w:rPr>
         <w:t>, s_kill</w:t>
       </w:r>
@@ -237,7 +244,7 @@
           <w:color w:val="0000FF"/>
           <w:sz w:val="30"/>
           <w:szCs w:val="30"/>
-          <w:lang/>
+          <w:lang w:val="en-GB"/>
         </w:rPr>
         <w:t xml:space="preserve">, </w:t>
       </w:r>
@@ -251,7 +258,7 @@
           <w:sz w:val="30"/>
           <w:szCs w:val="30"/>
           <w:u w:val="single"/>
-          <w:lang/>
+          <w:lang w:val="en-GB"/>
         </w:rPr>
         <w:t>#id_personne</w:t>
       </w:r>
@@ -263,7 +270,7 @@
           <w:color w:val="090000"/>
           <w:sz w:val="34"/>
           <w:szCs w:val="34"/>
-          <w:lang/>
+          <w:lang w:val="en-GB"/>
         </w:rPr>
         <w:t>);</w:t>
       </w:r>
@@ -281,7 +288,7 @@
           <w:color w:val="090000"/>
           <w:sz w:val="34"/>
           <w:szCs w:val="34"/>
-          <w:lang/>
+          <w:lang w:val="en-GB"/>
         </w:rPr>
       </w:pPr>
       <w:r>
@@ -292,7 +299,7 @@
           <w:color w:val="090000"/>
           <w:sz w:val="34"/>
           <w:szCs w:val="34"/>
-          <w:lang/>
+          <w:lang w:val="en-GB"/>
         </w:rPr>
         <w:t>Equipes = (</w:t>
       </w:r>
@@ -305,7 +312,7 @@
           <w:sz w:val="30"/>
           <w:szCs w:val="30"/>
           <w:u w:val="single"/>
-          <w:lang/>
+          <w:lang w:val="en-GB"/>
         </w:rPr>
         <w:t>id_equipe</w:t>
       </w:r>
@@ -315,7 +322,7 @@
           <w:color w:val="090000"/>
           <w:sz w:val="30"/>
           <w:szCs w:val="30"/>
-          <w:lang/>
+          <w:lang w:val="en-GB"/>
         </w:rPr>
         <w:t>, nom_equipe</w:t>
       </w:r>
@@ -327,7 +334,7 @@
           <w:color w:val="090000"/>
           <w:sz w:val="34"/>
           <w:szCs w:val="34"/>
-          <w:lang/>
+          <w:lang w:val="en-GB"/>
         </w:rPr>
         <w:t>);</w:t>
       </w:r>
@@ -342,7 +349,7 @@
           <w:rFonts w:ascii="Segoe UI" w:hAnsi="Segoe UI" w:cs="Segoe UI"/>
           <w:sz w:val="17"/>
           <w:szCs w:val="17"/>
-          <w:lang/>
+          <w:lang w:val="en-GB"/>
         </w:rPr>
       </w:pPr>
       <w:r>
@@ -353,7 +360,7 @@
           <w:color w:val="090000"/>
           <w:sz w:val="34"/>
           <w:szCs w:val="34"/>
-          <w:lang/>
+          <w:lang w:val="en-GB"/>
         </w:rPr>
         <w:t>Matchs = (</w:t>
       </w:r>
@@ -366,7 +373,7 @@
           <w:sz w:val="30"/>
           <w:szCs w:val="30"/>
           <w:u w:val="single"/>
-          <w:lang/>
+          <w:lang w:val="en-GB"/>
         </w:rPr>
         <w:t>id_match</w:t>
       </w:r>
@@ -386,7 +393,7 @@
           <w:color w:val="090000"/>
           <w:sz w:val="30"/>
           <w:szCs w:val="30"/>
-          <w:lang/>
+          <w:lang w:val="en-GB"/>
         </w:rPr>
         <w:t xml:space="preserve"> map</w:t>
       </w:r>
@@ -398,7 +405,7 @@
           <w:color w:val="808080"/>
           <w:sz w:val="20"/>
           <w:szCs w:val="20"/>
-          <w:lang/>
+          <w:lang w:val="en-GB"/>
         </w:rPr>
         <w:t xml:space="preserve"> </w:t>
       </w:r>
@@ -408,7 +415,7 @@
           <w:color w:val="090000"/>
           <w:sz w:val="30"/>
           <w:szCs w:val="30"/>
-          <w:lang/>
+          <w:lang w:val="en-GB"/>
         </w:rPr>
         <w:t>, scores</w:t>
       </w:r>
@@ -420,7 +427,7 @@
           <w:color w:val="808080"/>
           <w:sz w:val="20"/>
           <w:szCs w:val="20"/>
-          <w:lang/>
+          <w:lang w:val="en-GB"/>
         </w:rPr>
         <w:t xml:space="preserve"> </w:t>
       </w:r>
@@ -431,7 +438,7 @@
           <w:iCs/>
           <w:sz w:val="30"/>
           <w:szCs w:val="30"/>
-          <w:lang/>
+          <w:lang w:val="en-GB"/>
         </w:rPr>
         <w:t>,</w:t>
       </w:r>
@@ -443,7 +450,7 @@
           <w:color w:val="0000FF"/>
           <w:sz w:val="30"/>
           <w:szCs w:val="30"/>
-          <w:lang/>
+          <w:lang w:val="en-GB"/>
         </w:rPr>
         <w:t xml:space="preserve"> </w:t>
       </w:r>
@@ -457,7 +464,7 @@
           <w:sz w:val="30"/>
           <w:szCs w:val="30"/>
           <w:u w:val="single"/>
-          <w:lang/>
+          <w:lang w:val="en-GB"/>
         </w:rPr>
         <w:t>#id_map, #id_equipe</w:t>
       </w:r>
@@ -469,7 +476,7 @@
           <w:color w:val="090000"/>
           <w:sz w:val="34"/>
           <w:szCs w:val="34"/>
-          <w:lang/>
+          <w:lang w:val="en-GB"/>
         </w:rPr>
         <w:t>);</w:t>
       </w:r>
@@ -484,7 +491,7 @@
           <w:rFonts w:ascii="Segoe UI" w:hAnsi="Segoe UI" w:cs="Segoe UI"/>
           <w:sz w:val="17"/>
           <w:szCs w:val="17"/>
-          <w:lang/>
+          <w:lang w:val="en-GB"/>
         </w:rPr>
       </w:pPr>
       <w:r>
@@ -495,7 +502,7 @@
           <w:color w:val="090000"/>
           <w:sz w:val="34"/>
           <w:szCs w:val="34"/>
-          <w:lang/>
+          <w:lang w:val="en-GB"/>
         </w:rPr>
         <w:t>Maps = (</w:t>
       </w:r>
@@ -508,7 +515,7 @@
           <w:sz w:val="30"/>
           <w:szCs w:val="30"/>
           <w:u w:val="single"/>
-          <w:lang/>
+          <w:lang w:val="en-GB"/>
         </w:rPr>
         <w:t>id_map</w:t>
       </w:r>
@@ -518,7 +525,7 @@
           <w:color w:val="090000"/>
           <w:sz w:val="30"/>
           <w:szCs w:val="30"/>
-          <w:lang/>
+          <w:lang w:val="en-GB"/>
         </w:rPr>
         <w:t>, nom_map</w:t>
       </w:r>
@@ -530,7 +537,7 @@
           <w:color w:val="090000"/>
           <w:sz w:val="34"/>
           <w:szCs w:val="34"/>
-          <w:lang/>
+          <w:lang w:val="en-GB"/>
         </w:rPr>
         <w:t>);</w:t>
       </w:r>
@@ -548,7 +555,6 @@
           <w:color w:val="090000"/>
           <w:sz w:val="34"/>
           <w:szCs w:val="34"/>
-          <w:lang/>
         </w:rPr>
       </w:pPr>
       <w:r>
@@ -559,7 +565,6 @@
           <w:color w:val="090000"/>
           <w:sz w:val="34"/>
           <w:szCs w:val="34"/>
-          <w:lang/>
         </w:rPr>
         <w:t>Commentateurs = (</w:t>
       </w:r>
@@ -572,7 +577,6 @@
           <w:sz w:val="30"/>
           <w:szCs w:val="30"/>
           <w:u w:val="single"/>
-          <w:lang/>
         </w:rPr>
         <w:t>id_commentateur</w:t>
       </w:r>
@@ -582,7 +586,6 @@
           <w:color w:val="090000"/>
           <w:sz w:val="30"/>
           <w:szCs w:val="30"/>
-          <w:lang/>
         </w:rPr>
         <w:t>, nom</w:t>
       </w:r>
@@ -594,7 +597,6 @@
           <w:color w:val="808080"/>
           <w:sz w:val="20"/>
           <w:szCs w:val="20"/>
-          <w:lang/>
         </w:rPr>
         <w:t xml:space="preserve"> </w:t>
       </w:r>
@@ -604,7 +606,6 @@
           <w:color w:val="090000"/>
           <w:sz w:val="30"/>
           <w:szCs w:val="30"/>
-          <w:lang/>
         </w:rPr>
         <w:t>, prenom</w:t>
       </w:r>
@@ -616,7 +617,6 @@
           <w:color w:val="808080"/>
           <w:sz w:val="20"/>
           <w:szCs w:val="20"/>
-          <w:lang/>
         </w:rPr>
         <w:t xml:space="preserve"> </w:t>
       </w:r>
@@ -627,7 +627,6 @@
           <w:iCs/>
           <w:sz w:val="30"/>
           <w:szCs w:val="30"/>
-          <w:lang/>
         </w:rPr>
         <w:t xml:space="preserve">, </w:t>
       </w:r>
@@ -641,7 +640,6 @@
           <w:sz w:val="30"/>
           <w:szCs w:val="30"/>
           <w:u w:val="single"/>
-          <w:lang/>
         </w:rPr>
         <w:t>#id_match</w:t>
       </w:r>
@@ -653,7 +651,6 @@
           <w:color w:val="090000"/>
           <w:sz w:val="34"/>
           <w:szCs w:val="34"/>
-          <w:lang/>
         </w:rPr>
         <w:t>);</w:t>
       </w:r>
@@ -668,7 +665,7 @@
           <w:rFonts w:ascii="Segoe UI" w:hAnsi="Segoe UI" w:cs="Segoe UI"/>
           <w:sz w:val="17"/>
           <w:szCs w:val="17"/>
-          <w:lang/>
+          <w:lang w:val="en-GB"/>
         </w:rPr>
       </w:pPr>
       <w:r>
@@ -679,7 +676,7 @@
           <w:color w:val="090000"/>
           <w:sz w:val="34"/>
           <w:szCs w:val="34"/>
-          <w:lang/>
+          <w:lang w:val="en-GB"/>
         </w:rPr>
         <w:t>Jouer_match = (</w:t>
       </w:r>
@@ -693,7 +690,7 @@
           <w:sz w:val="30"/>
           <w:szCs w:val="30"/>
           <w:u w:val="single"/>
-          <w:lang/>
+          <w:lang w:val="en-GB"/>
         </w:rPr>
         <w:t>#id_equipe, #id_equipe_1, #id_equipe_2, #id_match</w:t>
       </w:r>
@@ -703,7 +700,7 @@
           <w:color w:val="090000"/>
           <w:sz w:val="30"/>
           <w:szCs w:val="30"/>
-          <w:lang/>
+          <w:lang w:val="en-GB"/>
         </w:rPr>
         <w:t>, m_date</w:t>
       </w:r>
@@ -715,7 +712,7 @@
           <w:color w:val="090000"/>
           <w:sz w:val="34"/>
           <w:szCs w:val="34"/>
-          <w:lang/>
+          <w:lang w:val="en-GB"/>
         </w:rPr>
         <w:t>);</w:t>
       </w:r>
@@ -723,7 +720,7 @@
     <w:p>
       <w:pPr>
         <w:rPr>
-          <w:lang/>
+          <w:lang w:val="en-GB"/>
         </w:rPr>
       </w:pPr>
     </w:p>

</xml_diff>

<commit_message>
ajout de donne dans les tables et dans les tuples + essaie de trigger
</commit_message>
<xml_diff>
--- a/MLD.docx
+++ b/MLD.docx
@@ -17,17 +17,31 @@
           <w:szCs w:val="34"/>
         </w:rPr>
       </w:pPr>
-      <w:r>
-        <w:rPr>
-          <w:rFonts w:ascii="Calibri" w:hAnsi="Calibri" w:cs="Calibri"/>
-          <w:b/>
-          <w:bCs/>
-          <w:color w:val="090000"/>
-          <w:sz w:val="34"/>
-          <w:szCs w:val="34"/>
-        </w:rPr>
-        <w:t>Nationalites = (</w:t>
-      </w:r>
+      <w:proofErr w:type="spellStart"/>
+      <w:r>
+        <w:rPr>
+          <w:rFonts w:ascii="Calibri" w:hAnsi="Calibri" w:cs="Calibri"/>
+          <w:b/>
+          <w:bCs/>
+          <w:color w:val="090000"/>
+          <w:sz w:val="34"/>
+          <w:szCs w:val="34"/>
+        </w:rPr>
+        <w:t>Nationalites</w:t>
+      </w:r>
+      <w:proofErr w:type="spellEnd"/>
+      <w:r>
+        <w:rPr>
+          <w:rFonts w:ascii="Calibri" w:hAnsi="Calibri" w:cs="Calibri"/>
+          <w:b/>
+          <w:bCs/>
+          <w:color w:val="090000"/>
+          <w:sz w:val="34"/>
+          <w:szCs w:val="34"/>
+        </w:rPr>
+        <w:t xml:space="preserve"> = (</w:t>
+      </w:r>
+      <w:proofErr w:type="spellStart"/>
       <w:r>
         <w:rPr>
           <w:rFonts w:ascii="Calibri" w:hAnsi="Calibri" w:cs="Calibri"/>
@@ -40,15 +54,27 @@
         </w:rPr>
         <w:t>id_nationalite</w:t>
       </w:r>
-      <w:r>
-        <w:rPr>
-          <w:rFonts w:ascii="Calibri" w:hAnsi="Calibri" w:cs="Calibri"/>
-          <w:color w:val="090000"/>
-          <w:sz w:val="30"/>
-          <w:szCs w:val="30"/>
-        </w:rPr>
-        <w:t>, lib_nationalite</w:t>
-      </w:r>
+      <w:proofErr w:type="spellEnd"/>
+      <w:r>
+        <w:rPr>
+          <w:rFonts w:ascii="Calibri" w:hAnsi="Calibri" w:cs="Calibri"/>
+          <w:color w:val="090000"/>
+          <w:sz w:val="30"/>
+          <w:szCs w:val="30"/>
+        </w:rPr>
+        <w:t xml:space="preserve">, </w:t>
+      </w:r>
+      <w:proofErr w:type="spellStart"/>
+      <w:r>
+        <w:rPr>
+          <w:rFonts w:ascii="Calibri" w:hAnsi="Calibri" w:cs="Calibri"/>
+          <w:color w:val="090000"/>
+          <w:sz w:val="30"/>
+          <w:szCs w:val="30"/>
+        </w:rPr>
+        <w:t>lib_nationalite</w:t>
+      </w:r>
+      <w:proofErr w:type="spellEnd"/>
       <w:r>
         <w:rPr>
           <w:rFonts w:ascii="Calibri" w:hAnsi="Calibri" w:cs="Calibri"/>
@@ -74,19 +100,36 @@
           <w:color w:val="090000"/>
           <w:sz w:val="34"/>
           <w:szCs w:val="34"/>
+          <w:lang w:val="en-US"/>
         </w:rPr>
       </w:pPr>
-      <w:r>
-        <w:rPr>
-          <w:rFonts w:ascii="Calibri" w:hAnsi="Calibri" w:cs="Calibri"/>
-          <w:b/>
-          <w:bCs/>
-          <w:color w:val="090000"/>
-          <w:sz w:val="34"/>
-          <w:szCs w:val="34"/>
-        </w:rPr>
-        <w:t>Joueurs = (</w:t>
-      </w:r>
+      <w:proofErr w:type="spellStart"/>
+      <w:r>
+        <w:rPr>
+          <w:rFonts w:ascii="Calibri" w:hAnsi="Calibri" w:cs="Calibri"/>
+          <w:b/>
+          <w:bCs/>
+          <w:color w:val="090000"/>
+          <w:sz w:val="34"/>
+          <w:szCs w:val="34"/>
+          <w:lang w:val="en-US"/>
+        </w:rPr>
+        <w:t>Joueurs</w:t>
+      </w:r>
+      <w:proofErr w:type="spellEnd"/>
+      <w:r>
+        <w:rPr>
+          <w:rFonts w:ascii="Calibri" w:hAnsi="Calibri" w:cs="Calibri"/>
+          <w:b/>
+          <w:bCs/>
+          <w:color w:val="090000"/>
+          <w:sz w:val="34"/>
+          <w:szCs w:val="34"/>
+          <w:lang w:val="en-US"/>
+        </w:rPr>
+        <w:t xml:space="preserve"> = (</w:t>
+      </w:r>
+      <w:proofErr w:type="spellStart"/>
       <w:r>
         <w:rPr>
           <w:rFonts w:ascii="Calibri" w:hAnsi="Calibri" w:cs="Calibri"/>
@@ -96,24 +139,40 @@
           <w:sz w:val="30"/>
           <w:szCs w:val="30"/>
           <w:u w:val="single"/>
+          <w:lang w:val="en-US"/>
         </w:rPr>
         <w:t>id_personne</w:t>
       </w:r>
-      <w:r>
-        <w:rPr>
-          <w:rFonts w:ascii="Calibri" w:hAnsi="Calibri" w:cs="Calibri"/>
-          <w:color w:val="090000"/>
-          <w:sz w:val="30"/>
-          <w:szCs w:val="30"/>
-        </w:rPr>
-        <w:t>, nom, prenom</w:t>
-      </w:r>
-      <w:r>
-        <w:rPr>
-          <w:rFonts w:ascii="Calibri" w:hAnsi="Calibri" w:cs="Calibri"/>
-          <w:color w:val="090000"/>
-          <w:sz w:val="30"/>
-          <w:szCs w:val="30"/>
+      <w:proofErr w:type="spellEnd"/>
+      <w:r>
+        <w:rPr>
+          <w:rFonts w:ascii="Calibri" w:hAnsi="Calibri" w:cs="Calibri"/>
+          <w:color w:val="090000"/>
+          <w:sz w:val="30"/>
+          <w:szCs w:val="30"/>
+          <w:lang w:val="en-US"/>
+        </w:rPr>
+        <w:t xml:space="preserve">, nom, </w:t>
+      </w:r>
+      <w:proofErr w:type="spellStart"/>
+      <w:r>
+        <w:rPr>
+          <w:rFonts w:ascii="Calibri" w:hAnsi="Calibri" w:cs="Calibri"/>
+          <w:color w:val="090000"/>
+          <w:sz w:val="30"/>
+          <w:szCs w:val="30"/>
+          <w:lang w:val="en-US"/>
+        </w:rPr>
+        <w:t>prenom</w:t>
+      </w:r>
+      <w:proofErr w:type="spellEnd"/>
+      <w:r>
+        <w:rPr>
+          <w:rFonts w:ascii="Calibri" w:hAnsi="Calibri" w:cs="Calibri"/>
+          <w:color w:val="090000"/>
+          <w:sz w:val="30"/>
+          <w:szCs w:val="30"/>
+          <w:lang w:val="en-US"/>
         </w:rPr>
         <w:t>, pseudo, age</w:t>
       </w:r>
@@ -123,23 +182,38 @@
           <w:color w:val="090000"/>
           <w:sz w:val="30"/>
           <w:szCs w:val="30"/>
-        </w:rPr>
-        <w:t>, date_</w:t>
-      </w:r>
-      <w:r>
-        <w:rPr>
-          <w:rFonts w:ascii="Calibri" w:hAnsi="Calibri" w:cs="Calibri"/>
-          <w:color w:val="090000"/>
-          <w:sz w:val="30"/>
-          <w:szCs w:val="30"/>
+          <w:lang w:val="en-US"/>
+        </w:rPr>
+        <w:t xml:space="preserve">, </w:t>
+      </w:r>
+      <w:proofErr w:type="spellStart"/>
+      <w:r>
+        <w:rPr>
+          <w:rFonts w:ascii="Calibri" w:hAnsi="Calibri" w:cs="Calibri"/>
+          <w:color w:val="090000"/>
+          <w:sz w:val="30"/>
+          <w:szCs w:val="30"/>
+          <w:lang w:val="en-US"/>
+        </w:rPr>
+        <w:t>date_</w:t>
+      </w:r>
+      <w:r>
+        <w:rPr>
+          <w:rFonts w:ascii="Calibri" w:hAnsi="Calibri" w:cs="Calibri"/>
+          <w:color w:val="090000"/>
+          <w:sz w:val="30"/>
+          <w:szCs w:val="30"/>
+          <w:lang w:val="en-US"/>
         </w:rPr>
         <w:t>join</w:t>
       </w:r>
-      <w:r>
-        <w:rPr>
-          <w:rFonts w:ascii="Calibri" w:hAnsi="Calibri" w:cs="Calibri"/>
-          <w:sz w:val="30"/>
-          <w:szCs w:val="30"/>
+      <w:proofErr w:type="spellEnd"/>
+      <w:r>
+        <w:rPr>
+          <w:rFonts w:ascii="Calibri" w:hAnsi="Calibri" w:cs="Calibri"/>
+          <w:sz w:val="30"/>
+          <w:szCs w:val="30"/>
+          <w:lang w:val="en-US"/>
         </w:rPr>
         <w:t xml:space="preserve">, </w:t>
       </w:r>
@@ -153,6 +227,7 @@
           <w:sz w:val="30"/>
           <w:szCs w:val="30"/>
           <w:u w:val="single"/>
+          <w:lang w:val="en-US"/>
         </w:rPr>
         <w:t>#id_equipe, #id_nationalite</w:t>
       </w:r>
@@ -164,6 +239,7 @@
           <w:color w:val="090000"/>
           <w:sz w:val="34"/>
           <w:szCs w:val="34"/>
+          <w:lang w:val="en-US"/>
         </w:rPr>
         <w:t>);</w:t>
       </w:r>
@@ -193,6 +269,7 @@
         </w:rPr>
         <w:t>Stats = (</w:t>
       </w:r>
+      <w:proofErr w:type="spellStart"/>
       <w:r>
         <w:rPr>
           <w:rFonts w:ascii="Calibri" w:hAnsi="Calibri" w:cs="Calibri"/>
@@ -204,37 +281,105 @@
           <w:u w:val="single"/>
           <w:lang w:val="en-GB"/>
         </w:rPr>
-        <w:t>id_stat</w:t>
-      </w:r>
-      <w:r>
-        <w:rPr>
-          <w:rFonts w:ascii="Calibri" w:hAnsi="Calibri" w:cs="Calibri"/>
-          <w:color w:val="090000"/>
-          <w:sz w:val="30"/>
-          <w:szCs w:val="30"/>
-          <w:lang w:val="en-GB"/>
-        </w:rPr>
-        <w:t>, death, assis</w:t>
-      </w:r>
-      <w:r>
-        <w:rPr>
-          <w:rFonts w:ascii="Calibri" w:hAnsi="Calibri" w:cs="Calibri"/>
-          <w:color w:val="090000"/>
-          <w:sz w:val="30"/>
-          <w:szCs w:val="30"/>
-          <w:lang w:val="en-GB"/>
-        </w:rPr>
-        <w:t>t</w:t>
-      </w:r>
-      <w:r>
-        <w:rPr>
-          <w:rFonts w:ascii="Calibri" w:hAnsi="Calibri" w:cs="Calibri"/>
-          <w:color w:val="090000"/>
-          <w:sz w:val="30"/>
-          <w:szCs w:val="30"/>
-          <w:lang w:val="en-GB"/>
-        </w:rPr>
-        <w:t>, s_kill</w:t>
+        <w:t>id_</w:t>
+      </w:r>
+      <w:proofErr w:type="gramStart"/>
+      <w:r>
+        <w:rPr>
+          <w:rFonts w:ascii="Calibri" w:hAnsi="Calibri" w:cs="Calibri"/>
+          <w:b/>
+          <w:bCs/>
+          <w:color w:val="090000"/>
+          <w:sz w:val="30"/>
+          <w:szCs w:val="30"/>
+          <w:u w:val="single"/>
+          <w:lang w:val="en-GB"/>
+        </w:rPr>
+        <w:t>stat</w:t>
+      </w:r>
+      <w:proofErr w:type="spellEnd"/>
+      <w:r>
+        <w:rPr>
+          <w:rFonts w:ascii="Calibri" w:hAnsi="Calibri" w:cs="Calibri"/>
+          <w:color w:val="090000"/>
+          <w:sz w:val="30"/>
+          <w:szCs w:val="30"/>
+          <w:lang w:val="en-GB"/>
+        </w:rPr>
+        <w:t>,</w:t>
+      </w:r>
+      <w:r>
+        <w:rPr>
+          <w:rFonts w:ascii="Calibri" w:hAnsi="Calibri" w:cs="Calibri"/>
+          <w:color w:val="090000"/>
+          <w:sz w:val="30"/>
+          <w:szCs w:val="30"/>
+          <w:lang w:val="en-GB"/>
+        </w:rPr>
+        <w:t>,</w:t>
+      </w:r>
+      <w:proofErr w:type="gramEnd"/>
+      <w:r>
+        <w:rPr>
+          <w:rFonts w:ascii="Calibri" w:hAnsi="Calibri" w:cs="Calibri"/>
+          <w:color w:val="090000"/>
+          <w:sz w:val="30"/>
+          <w:szCs w:val="30"/>
+          <w:lang w:val="en-GB"/>
+        </w:rPr>
+        <w:t xml:space="preserve"> </w:t>
+      </w:r>
+      <w:proofErr w:type="spellStart"/>
+      <w:r>
+        <w:rPr>
+          <w:rFonts w:ascii="Calibri" w:hAnsi="Calibri" w:cs="Calibri"/>
+          <w:color w:val="090000"/>
+          <w:sz w:val="30"/>
+          <w:szCs w:val="30"/>
+          <w:lang w:val="en-GB"/>
+        </w:rPr>
+        <w:t>s_kill</w:t>
+      </w:r>
+      <w:proofErr w:type="spellEnd"/>
+      <w:r>
+        <w:rPr>
+          <w:rFonts w:ascii="Calibri" w:hAnsi="Calibri" w:cs="Calibri"/>
+          <w:color w:val="090000"/>
+          <w:sz w:val="30"/>
+          <w:szCs w:val="30"/>
+          <w:lang w:val="en-GB"/>
+        </w:rPr>
+        <w:t xml:space="preserve"> </w:t>
+      </w:r>
+      <w:r>
+        <w:rPr>
+          <w:rFonts w:ascii="Calibri" w:hAnsi="Calibri" w:cs="Calibri"/>
+          <w:color w:val="090000"/>
+          <w:sz w:val="30"/>
+          <w:szCs w:val="30"/>
+          <w:lang w:val="en-GB"/>
+        </w:rPr>
+        <w:t>,</w:t>
+      </w:r>
+      <w:r>
+        <w:rPr>
+          <w:rFonts w:ascii="Calibri" w:hAnsi="Calibri" w:cs="Calibri"/>
+          <w:color w:val="090000"/>
+          <w:sz w:val="30"/>
+          <w:szCs w:val="30"/>
+          <w:lang w:val="en-GB"/>
+        </w:rPr>
+        <w:t xml:space="preserve">death, </w:t>
+      </w:r>
+      <w:r>
+        <w:rPr>
+          <w:rFonts w:ascii="Calibri" w:hAnsi="Calibri" w:cs="Calibri"/>
+          <w:color w:val="090000"/>
+          <w:sz w:val="30"/>
+          <w:szCs w:val="30"/>
+          <w:lang w:val="en-GB"/>
+        </w:rPr>
+        <w:t>KD</w:t>
       </w:r>
       <w:r>
         <w:rPr>
@@ -288,7 +433,6 @@
           <w:color w:val="090000"/>
           <w:sz w:val="34"/>
           <w:szCs w:val="34"/>
-          <w:lang w:val="en-GB"/>
         </w:rPr>
       </w:pPr>
       <w:r>
@@ -299,7 +443,6 @@
           <w:color w:val="090000"/>
           <w:sz w:val="34"/>
           <w:szCs w:val="34"/>
-          <w:lang w:val="en-GB"/>
         </w:rPr>
         <w:t>Equipes = (</w:t>
       </w:r>
@@ -312,7 +455,6 @@
           <w:sz w:val="30"/>
           <w:szCs w:val="30"/>
           <w:u w:val="single"/>
-          <w:lang w:val="en-GB"/>
         </w:rPr>
         <w:t>id_equipe</w:t>
       </w:r>
@@ -322,19 +464,26 @@
           <w:color w:val="090000"/>
           <w:sz w:val="30"/>
           <w:szCs w:val="30"/>
-          <w:lang w:val="en-GB"/>
         </w:rPr>
         <w:t>, nom_equipe</w:t>
       </w:r>
       <w:r>
         <w:rPr>
           <w:rFonts w:ascii="Calibri" w:hAnsi="Calibri" w:cs="Calibri"/>
-          <w:b/>
-          <w:bCs/>
-          <w:color w:val="090000"/>
-          <w:sz w:val="34"/>
-          <w:szCs w:val="34"/>
-          <w:lang w:val="en-GB"/>
+          <w:color w:val="090000"/>
+          <w:sz w:val="30"/>
+          <w:szCs w:val="30"/>
+        </w:rPr>
+        <w:t>,nb_victoire</w:t>
+      </w:r>
+      <w:r>
+        <w:rPr>
+          <w:rFonts w:ascii="Calibri" w:hAnsi="Calibri" w:cs="Calibri"/>
+          <w:b/>
+          <w:bCs/>
+          <w:color w:val="090000"/>
+          <w:sz w:val="34"/>
+          <w:szCs w:val="34"/>
         </w:rPr>
         <w:t>);</w:t>
       </w:r>
@@ -352,18 +501,33 @@
           <w:lang w:val="en-GB"/>
         </w:rPr>
       </w:pPr>
-      <w:r>
-        <w:rPr>
-          <w:rFonts w:ascii="Calibri" w:hAnsi="Calibri" w:cs="Calibri"/>
-          <w:b/>
-          <w:bCs/>
-          <w:color w:val="090000"/>
-          <w:sz w:val="34"/>
-          <w:szCs w:val="34"/>
-          <w:lang w:val="en-GB"/>
-        </w:rPr>
-        <w:t>Matchs = (</w:t>
-      </w:r>
+      <w:proofErr w:type="spellStart"/>
+      <w:r>
+        <w:rPr>
+          <w:rFonts w:ascii="Calibri" w:hAnsi="Calibri" w:cs="Calibri"/>
+          <w:b/>
+          <w:bCs/>
+          <w:color w:val="090000"/>
+          <w:sz w:val="34"/>
+          <w:szCs w:val="34"/>
+          <w:lang w:val="en-GB"/>
+        </w:rPr>
+        <w:t>Matchs</w:t>
+      </w:r>
+      <w:proofErr w:type="spellEnd"/>
+      <w:r>
+        <w:rPr>
+          <w:rFonts w:ascii="Calibri" w:hAnsi="Calibri" w:cs="Calibri"/>
+          <w:b/>
+          <w:bCs/>
+          <w:color w:val="090000"/>
+          <w:sz w:val="34"/>
+          <w:szCs w:val="34"/>
+          <w:lang w:val="en-GB"/>
+        </w:rPr>
+        <w:t xml:space="preserve"> = (</w:t>
+      </w:r>
+      <w:proofErr w:type="spellStart"/>
       <w:r>
         <w:rPr>
           <w:rFonts w:ascii="Calibri" w:hAnsi="Calibri" w:cs="Calibri"/>
@@ -377,6 +541,7 @@
         </w:rPr>
         <w:t>id_match</w:t>
       </w:r>
+      <w:proofErr w:type="spellEnd"/>
       <w:r>
         <w:rPr>
           <w:rFonts w:ascii="Calibri" w:hAnsi="Calibri" w:cs="Calibri"/>
@@ -395,7 +560,18 @@
           <w:szCs w:val="30"/>
           <w:lang w:val="en-GB"/>
         </w:rPr>
-        <w:t xml:space="preserve"> map</w:t>
+        <w:t xml:space="preserve"> </w:t>
+      </w:r>
+      <w:proofErr w:type="gramStart"/>
+      <w:r>
+        <w:rPr>
+          <w:rFonts w:ascii="Calibri" w:hAnsi="Calibri" w:cs="Calibri"/>
+          <w:color w:val="090000"/>
+          <w:sz w:val="30"/>
+          <w:szCs w:val="30"/>
+          <w:lang w:val="en-GB"/>
+        </w:rPr>
+        <w:t>map</w:t>
       </w:r>
       <w:r>
         <w:rPr>
@@ -417,7 +593,18 @@
           <w:szCs w:val="30"/>
           <w:lang w:val="en-GB"/>
         </w:rPr>
-        <w:t>, scores</w:t>
+        <w:t>,</w:t>
+      </w:r>
+      <w:proofErr w:type="gramEnd"/>
+      <w:r>
+        <w:rPr>
+          <w:rFonts w:ascii="Calibri" w:hAnsi="Calibri" w:cs="Calibri"/>
+          <w:color w:val="090000"/>
+          <w:sz w:val="30"/>
+          <w:szCs w:val="30"/>
+          <w:lang w:val="en-GB"/>
+        </w:rPr>
+        <w:t xml:space="preserve"> scores</w:t>
       </w:r>
       <w:r>
         <w:rPr>
@@ -506,6 +693,7 @@
         </w:rPr>
         <w:t>Maps = (</w:t>
       </w:r>
+      <w:proofErr w:type="spellStart"/>
       <w:r>
         <w:rPr>
           <w:rFonts w:ascii="Calibri" w:hAnsi="Calibri" w:cs="Calibri"/>
@@ -519,16 +707,29 @@
         </w:rPr>
         <w:t>id_map</w:t>
       </w:r>
-      <w:r>
-        <w:rPr>
-          <w:rFonts w:ascii="Calibri" w:hAnsi="Calibri" w:cs="Calibri"/>
-          <w:color w:val="090000"/>
-          <w:sz w:val="30"/>
-          <w:szCs w:val="30"/>
-          <w:lang w:val="en-GB"/>
-        </w:rPr>
-        <w:t>, nom_map</w:t>
-      </w:r>
+      <w:proofErr w:type="spellEnd"/>
+      <w:r>
+        <w:rPr>
+          <w:rFonts w:ascii="Calibri" w:hAnsi="Calibri" w:cs="Calibri"/>
+          <w:color w:val="090000"/>
+          <w:sz w:val="30"/>
+          <w:szCs w:val="30"/>
+          <w:lang w:val="en-GB"/>
+        </w:rPr>
+        <w:t xml:space="preserve">, </w:t>
+      </w:r>
+      <w:proofErr w:type="spellStart"/>
+      <w:r>
+        <w:rPr>
+          <w:rFonts w:ascii="Calibri" w:hAnsi="Calibri" w:cs="Calibri"/>
+          <w:color w:val="090000"/>
+          <w:sz w:val="30"/>
+          <w:szCs w:val="30"/>
+          <w:lang w:val="en-GB"/>
+        </w:rPr>
+        <w:t>nom_map</w:t>
+      </w:r>
+      <w:proofErr w:type="spellEnd"/>
       <w:r>
         <w:rPr>
           <w:rFonts w:ascii="Calibri" w:hAnsi="Calibri" w:cs="Calibri"/>
@@ -568,6 +769,7 @@
         </w:rPr>
         <w:t>Commentateurs = (</w:t>
       </w:r>
+      <w:proofErr w:type="spellStart"/>
       <w:r>
         <w:rPr>
           <w:rFonts w:ascii="Calibri" w:hAnsi="Calibri" w:cs="Calibri"/>
@@ -580,6 +782,7 @@
         </w:rPr>
         <w:t>id_commentateur</w:t>
       </w:r>
+      <w:proofErr w:type="spellEnd"/>
       <w:r>
         <w:rPr>
           <w:rFonts w:ascii="Calibri" w:hAnsi="Calibri" w:cs="Calibri"/>
@@ -607,8 +810,19 @@
           <w:sz w:val="30"/>
           <w:szCs w:val="30"/>
         </w:rPr>
-        <w:t>, prenom</w:t>
-      </w:r>
+        <w:t xml:space="preserve">, </w:t>
+      </w:r>
+      <w:proofErr w:type="spellStart"/>
+      <w:r>
+        <w:rPr>
+          <w:rFonts w:ascii="Calibri" w:hAnsi="Calibri" w:cs="Calibri"/>
+          <w:color w:val="090000"/>
+          <w:sz w:val="30"/>
+          <w:szCs w:val="30"/>
+        </w:rPr>
+        <w:t>prenom</w:t>
+      </w:r>
+      <w:proofErr w:type="spellEnd"/>
       <w:r>
         <w:rPr>
           <w:rFonts w:ascii="Calibri" w:hAnsi="Calibri" w:cs="Calibri"/>
@@ -668,17 +882,31 @@
           <w:lang w:val="en-GB"/>
         </w:rPr>
       </w:pPr>
-      <w:r>
-        <w:rPr>
-          <w:rFonts w:ascii="Calibri" w:hAnsi="Calibri" w:cs="Calibri"/>
-          <w:b/>
-          <w:bCs/>
-          <w:color w:val="090000"/>
-          <w:sz w:val="34"/>
-          <w:szCs w:val="34"/>
-          <w:lang w:val="en-GB"/>
-        </w:rPr>
-        <w:t>Jouer_match = (</w:t>
+      <w:proofErr w:type="spellStart"/>
+      <w:r>
+        <w:rPr>
+          <w:rFonts w:ascii="Calibri" w:hAnsi="Calibri" w:cs="Calibri"/>
+          <w:b/>
+          <w:bCs/>
+          <w:color w:val="090000"/>
+          <w:sz w:val="34"/>
+          <w:szCs w:val="34"/>
+          <w:lang w:val="en-GB"/>
+        </w:rPr>
+        <w:t>Jouer_match</w:t>
+      </w:r>
+      <w:proofErr w:type="spellEnd"/>
+      <w:r>
+        <w:rPr>
+          <w:rFonts w:ascii="Calibri" w:hAnsi="Calibri" w:cs="Calibri"/>
+          <w:b/>
+          <w:bCs/>
+          <w:color w:val="090000"/>
+          <w:sz w:val="34"/>
+          <w:szCs w:val="34"/>
+          <w:lang w:val="en-GB"/>
+        </w:rPr>
+        <w:t xml:space="preserve"> = (</w:t>
       </w:r>
       <w:r>
         <w:rPr>
@@ -702,8 +930,20 @@
           <w:szCs w:val="30"/>
           <w:lang w:val="en-GB"/>
         </w:rPr>
-        <w:t>, m_date</w:t>
-      </w:r>
+        <w:t xml:space="preserve">, </w:t>
+      </w:r>
+      <w:proofErr w:type="spellStart"/>
+      <w:r>
+        <w:rPr>
+          <w:rFonts w:ascii="Calibri" w:hAnsi="Calibri" w:cs="Calibri"/>
+          <w:color w:val="090000"/>
+          <w:sz w:val="30"/>
+          <w:szCs w:val="30"/>
+          <w:lang w:val="en-GB"/>
+        </w:rPr>
+        <w:t>m_date</w:t>
+      </w:r>
+      <w:proofErr w:type="spellEnd"/>
       <w:r>
         <w:rPr>
           <w:rFonts w:ascii="Calibri" w:hAnsi="Calibri" w:cs="Calibri"/>

</xml_diff>